<commit_message>
New: edited Test Cases and Requirements
</commit_message>
<xml_diff>
--- a/docs/Requirements.docx
+++ b/docs/Requirements.docx
@@ -2007,23 +2007,7 @@
           <w:sz w:val="28"/>
           <w:szCs w:val="28"/>
         </w:rPr>
-        <w:t xml:space="preserve">проверять, является ли </w:t>
-      </w:r>
-      <w:r>
-        <w:rPr>
-          <w:rFonts w:ascii="Times New Roman" w:hAnsi="Times New Roman" w:cs="Times New Roman"/>
-          <w:sz w:val="28"/>
-          <w:szCs w:val="28"/>
-        </w:rPr>
-        <w:t xml:space="preserve">входной </w:t>
-      </w:r>
-      <w:r>
-        <w:rPr>
-          <w:rFonts w:ascii="Times New Roman" w:hAnsi="Times New Roman" w:cs="Times New Roman"/>
-          <w:sz w:val="28"/>
-          <w:szCs w:val="28"/>
-        </w:rPr>
-        <w:t>текст пустым</w:t>
+        <w:t>удалять во входном тексте все символы, которые не являются буквами, иероглифами или пробелами (далее – «оставшийся текст»)</w:t>
       </w:r>
       <w:r>
         <w:rPr>
@@ -2056,6 +2040,112 @@
           <w:sz w:val="28"/>
           <w:szCs w:val="28"/>
         </w:rPr>
+        <w:t>С</w:t>
+      </w:r>
+      <w:r>
+        <w:rPr>
+          <w:rFonts w:ascii="Times New Roman" w:hAnsi="Times New Roman" w:cs="Times New Roman"/>
+          <w:sz w:val="28"/>
+          <w:szCs w:val="28"/>
+        </w:rPr>
+        <w:t xml:space="preserve">истема </w:t>
+      </w:r>
+      <w:r>
+        <w:rPr>
+          <w:rFonts w:ascii="Times New Roman" w:hAnsi="Times New Roman" w:cs="Times New Roman"/>
+          <w:sz w:val="28"/>
+          <w:szCs w:val="28"/>
+          <w:lang w:val="en-US"/>
+        </w:rPr>
+        <w:t>TextLang</w:t>
+      </w:r>
+      <w:r>
+        <w:rPr>
+          <w:rFonts w:ascii="Times New Roman" w:hAnsi="Times New Roman" w:cs="Times New Roman"/>
+          <w:sz w:val="28"/>
+          <w:szCs w:val="28"/>
+        </w:rPr>
+        <w:t xml:space="preserve"> должна </w:t>
+      </w:r>
+      <w:r>
+        <w:rPr>
+          <w:rFonts w:ascii="Times New Roman" w:hAnsi="Times New Roman" w:cs="Times New Roman"/>
+          <w:sz w:val="28"/>
+          <w:szCs w:val="28"/>
+        </w:rPr>
+        <w:t>проверять,</w:t>
+      </w:r>
+      <w:r>
+        <w:rPr>
+          <w:rFonts w:ascii="Times New Roman" w:hAnsi="Times New Roman" w:cs="Times New Roman"/>
+          <w:sz w:val="28"/>
+          <w:szCs w:val="28"/>
+        </w:rPr>
+        <w:t xml:space="preserve"> </w:t>
+      </w:r>
+      <w:r>
+        <w:rPr>
+          <w:rFonts w:ascii="Times New Roman" w:hAnsi="Times New Roman" w:cs="Times New Roman"/>
+          <w:sz w:val="28"/>
+          <w:szCs w:val="28"/>
+        </w:rPr>
+        <w:t xml:space="preserve">является ли </w:t>
+      </w:r>
+      <w:r>
+        <w:rPr>
+          <w:rFonts w:ascii="Times New Roman" w:hAnsi="Times New Roman" w:cs="Times New Roman"/>
+          <w:sz w:val="28"/>
+          <w:szCs w:val="28"/>
+        </w:rPr>
+        <w:t>оставшийся</w:t>
+      </w:r>
+      <w:r>
+        <w:rPr>
+          <w:rFonts w:ascii="Times New Roman" w:hAnsi="Times New Roman" w:cs="Times New Roman"/>
+          <w:sz w:val="28"/>
+          <w:szCs w:val="28"/>
+        </w:rPr>
+        <w:t xml:space="preserve"> </w:t>
+      </w:r>
+      <w:r>
+        <w:rPr>
+          <w:rFonts w:ascii="Times New Roman" w:hAnsi="Times New Roman" w:cs="Times New Roman"/>
+          <w:sz w:val="28"/>
+          <w:szCs w:val="28"/>
+        </w:rPr>
+        <w:t>текст пустым</w:t>
+      </w:r>
+      <w:r>
+        <w:rPr>
+          <w:rFonts w:ascii="Times New Roman" w:hAnsi="Times New Roman" w:cs="Times New Roman"/>
+          <w:sz w:val="28"/>
+          <w:szCs w:val="28"/>
+        </w:rPr>
+        <w:t>;</w:t>
+      </w:r>
+    </w:p>
+    <w:p>
+      <w:pPr>
+        <w:pStyle w:val="a3"/>
+        <w:numPr>
+          <w:ilvl w:val="0"/>
+          <w:numId w:val="30"/>
+        </w:numPr>
+        <w:spacing w:after="120" w:line="360" w:lineRule="auto"/>
+        <w:ind w:left="0" w:firstLine="0"/>
+        <w:jc w:val="both"/>
+        <w:rPr>
+          <w:rFonts w:ascii="Times New Roman" w:hAnsi="Times New Roman" w:cs="Times New Roman"/>
+          <w:sz w:val="28"/>
+          <w:szCs w:val="28"/>
+        </w:rPr>
+      </w:pPr>
+      <w:r>
+        <w:rPr>
+          <w:rFonts w:ascii="Times New Roman" w:hAnsi="Times New Roman" w:cs="Times New Roman"/>
+          <w:sz w:val="28"/>
+          <w:szCs w:val="28"/>
+        </w:rPr>
         <w:t xml:space="preserve">Если </w:t>
       </w:r>
       <w:r>
@@ -2064,7 +2154,7 @@
           <w:sz w:val="28"/>
           <w:szCs w:val="28"/>
         </w:rPr>
-        <w:t>входной</w:t>
+        <w:t>оставшийся</w:t>
       </w:r>
       <w:r>
         <w:rPr>
@@ -2400,7 +2490,6 @@
         </w:rPr>
         <w:t xml:space="preserve">Справа от поля </w:t>
       </w:r>
-      <w:proofErr w:type="spellStart"/>
       <w:r>
         <w:rPr>
           <w:rFonts w:ascii="Times New Roman" w:hAnsi="Times New Roman" w:cs="Times New Roman"/>
@@ -2411,7 +2500,6 @@
         </w:rPr>
         <w:t>textField</w:t>
       </w:r>
-      <w:proofErr w:type="spellEnd"/>
       <w:r>
         <w:rPr>
           <w:rFonts w:ascii="Times New Roman" w:hAnsi="Times New Roman" w:cs="Times New Roman"/>
@@ -2556,25 +2644,7 @@
           <w:sz w:val="28"/>
           <w:szCs w:val="28"/>
         </w:rPr>
-        <w:t xml:space="preserve">ых языков для </w:t>
-      </w:r>
-      <w:r>
-        <w:rPr>
-          <w:rFonts w:ascii="Times New Roman" w:hAnsi="Times New Roman"/>
-          <w:kern w:val="1"/>
-          <w:sz w:val="28"/>
-          <w:szCs w:val="28"/>
-        </w:rPr>
-        <w:t>входного</w:t>
-      </w:r>
-      <w:r>
-        <w:rPr>
-          <w:rFonts w:ascii="Times New Roman" w:hAnsi="Times New Roman"/>
-          <w:kern w:val="1"/>
-          <w:sz w:val="28"/>
-          <w:szCs w:val="28"/>
-        </w:rPr>
-        <w:t xml:space="preserve"> текста</w:t>
+        <w:t>ых языков для текста</w:t>
       </w:r>
       <w:r>
         <w:rPr>
@@ -2591,7 +2661,7 @@
         <w:pStyle w:val="a3"/>
         <w:numPr>
           <w:ilvl w:val="0"/>
-          <w:numId w:val="31"/>
+          <w:numId w:val="39"/>
         </w:numPr>
         <w:spacing w:before="120" w:after="120" w:line="360" w:lineRule="auto"/>
         <w:ind w:left="0" w:firstLine="0"/>
@@ -2620,7 +2690,7 @@
           <w:sz w:val="28"/>
           <w:szCs w:val="28"/>
         </w:rPr>
-        <w:t>входной</w:t>
+        <w:t>оставшийся</w:t>
       </w:r>
       <w:r>
         <w:rPr>
@@ -2717,6 +2787,7 @@
           <w:sz w:val="28"/>
           <w:szCs w:val="28"/>
         </w:rPr>
+        <w:lastRenderedPageBreak/>
         <w:t xml:space="preserve">Система </w:t>
       </w:r>
       <w:r>
@@ -2747,6 +2818,7 @@
       <w:r>
         <w:rPr>
           <w:rFonts w:ascii="Times New Roman" w:hAnsi="Times New Roman" w:cs="Times New Roman"/>
+          <w:i/>
           <w:sz w:val="28"/>
           <w:szCs w:val="28"/>
         </w:rPr>
@@ -2850,6 +2922,7 @@
       <w:r>
         <w:rPr>
           <w:rFonts w:ascii="Times New Roman" w:hAnsi="Times New Roman" w:cs="Times New Roman"/>
+          <w:i/>
           <w:sz w:val="28"/>
           <w:szCs w:val="28"/>
         </w:rPr>
@@ -2993,7 +3066,6 @@
           <w:sz w:val="28"/>
           <w:szCs w:val="28"/>
         </w:rPr>
-        <w:lastRenderedPageBreak/>
         <w:t xml:space="preserve">Столбчатая диаграмма </w:t>
       </w:r>
       <w:r>
@@ -3036,7 +3108,7 @@
         <w:pStyle w:val="a3"/>
         <w:numPr>
           <w:ilvl w:val="0"/>
-          <w:numId w:val="32"/>
+          <w:numId w:val="40"/>
         </w:numPr>
         <w:spacing w:after="120" w:line="360" w:lineRule="auto"/>
         <w:ind w:left="0" w:firstLine="0"/>
@@ -3430,7 +3502,6 @@
         </w:rPr>
         <w:t xml:space="preserve"> </w:t>
       </w:r>
-      <w:proofErr w:type="spellStart"/>
       <w:r>
         <w:rPr>
           <w:rStyle w:val="a8"/>
@@ -3444,7 +3515,6 @@
         </w:rPr>
         <w:t>dd</w:t>
       </w:r>
-      <w:proofErr w:type="spellEnd"/>
       <w:r>
         <w:rPr>
           <w:rFonts w:ascii="Times New Roman" w:hAnsi="Times New Roman" w:cs="Times New Roman"/>
@@ -3476,7 +3546,6 @@
         </w:rPr>
         <w:t>:</w:t>
       </w:r>
-      <w:proofErr w:type="spellStart"/>
       <w:r>
         <w:rPr>
           <w:rFonts w:ascii="Times New Roman" w:hAnsi="Times New Roman" w:cs="Times New Roman"/>
@@ -3487,7 +3556,6 @@
         </w:rPr>
         <w:t>yyyy</w:t>
       </w:r>
-      <w:proofErr w:type="spellEnd"/>
       <w:r>
         <w:rPr>
           <w:rFonts w:ascii="Times New Roman" w:hAnsi="Times New Roman" w:cs="Times New Roman"/>
@@ -3497,7 +3565,6 @@
         </w:rPr>
         <w:t> </w:t>
       </w:r>
-      <w:proofErr w:type="spellStart"/>
       <w:r>
         <w:rPr>
           <w:rStyle w:val="a8"/>
@@ -3529,20 +3596,7 @@
           <w:szCs w:val="28"/>
           <w:shd w:val="clear" w:color="auto" w:fill="FFFFFF"/>
         </w:rPr>
-        <w:t>mm</w:t>
-      </w:r>
-      <w:proofErr w:type="spellEnd"/>
-      <w:r>
-        <w:rPr>
-          <w:rStyle w:val="a8"/>
-          <w:rFonts w:ascii="Times New Roman" w:hAnsi="Times New Roman" w:cs="Times New Roman"/>
-          <w:bCs/>
-          <w:iCs w:val="0"/>
-          <w:sz w:val="28"/>
-          <w:szCs w:val="28"/>
-          <w:shd w:val="clear" w:color="auto" w:fill="FFFFFF"/>
-        </w:rPr>
-        <w:t>:</w:t>
+        <w:t>mm:</w:t>
       </w:r>
       <w:r>
         <w:rPr>
@@ -3757,8 +3811,26 @@
           <w:sz w:val="28"/>
           <w:szCs w:val="28"/>
         </w:rPr>
-        <w:t xml:space="preserve"> последующих строках файла).</w:t>
-      </w:r>
+        <w:t xml:space="preserve"> </w:t>
+      </w:r>
+      <w:r>
+        <w:rPr>
+          <w:rFonts w:ascii="Times New Roman" w:hAnsi="Times New Roman" w:cs="Times New Roman"/>
+          <w:sz w:val="28"/>
+          <w:szCs w:val="28"/>
+        </w:rPr>
+        <w:t xml:space="preserve">и </w:t>
+      </w:r>
+      <w:r>
+        <w:rPr>
+          <w:rFonts w:ascii="Times New Roman" w:hAnsi="Times New Roman" w:cs="Times New Roman"/>
+          <w:sz w:val="28"/>
+          <w:szCs w:val="28"/>
+        </w:rPr>
+        <w:t>последующих строках файла).</w:t>
+      </w:r>
+      <w:bookmarkStart w:id="0" w:name="_GoBack"/>
+      <w:bookmarkEnd w:id="0"/>
     </w:p>
     <w:p>
       <w:pPr>
@@ -4177,6 +4249,7 @@
           <w:sz w:val="28"/>
           <w:szCs w:val="28"/>
         </w:rPr>
+        <w:lastRenderedPageBreak/>
         <w:t>Выбирать текстовый файл</w:t>
       </w:r>
       <w:r>
@@ -4379,7 +4452,6 @@
           <w:sz w:val="28"/>
           <w:szCs w:val="28"/>
         </w:rPr>
-        <w:lastRenderedPageBreak/>
         <w:t xml:space="preserve">Восстановление результатов работы системы </w:t>
       </w:r>
       <w:r>
@@ -4436,7 +4508,6 @@
         </w:rPr>
         <w:t xml:space="preserve">Система </w:t>
       </w:r>
-      <w:proofErr w:type="spellStart"/>
       <w:r>
         <w:rPr>
           <w:rFonts w:ascii="Times New Roman" w:hAnsi="Times New Roman" w:cs="Times New Roman"/>
@@ -4446,7 +4517,6 @@
         </w:rPr>
         <w:t>TextLang</w:t>
       </w:r>
-      <w:proofErr w:type="spellEnd"/>
       <w:r>
         <w:rPr>
           <w:rFonts w:ascii="Times New Roman" w:hAnsi="Times New Roman" w:cs="Times New Roman"/>
@@ -4473,7 +4543,6 @@
         </w:rPr>
         <w:t>file</w:t>
       </w:r>
-      <w:proofErr w:type="spellStart"/>
       <w:r>
         <w:rPr>
           <w:rFonts w:ascii="Times New Roman" w:hAnsi="Times New Roman" w:cs="Times New Roman"/>
@@ -4483,7 +4552,6 @@
         </w:rPr>
         <w:t>Recover</w:t>
       </w:r>
-      <w:proofErr w:type="spellEnd"/>
       <w:r>
         <w:rPr>
           <w:rFonts w:ascii="Times New Roman" w:hAnsi="Times New Roman" w:cs="Times New Roman"/>
@@ -4825,7 +4893,6 @@
         </w:rPr>
         <w:t xml:space="preserve">Система </w:t>
       </w:r>
-      <w:proofErr w:type="spellStart"/>
       <w:r>
         <w:rPr>
           <w:rFonts w:ascii="Times New Roman" w:hAnsi="Times New Roman" w:cs="Times New Roman"/>
@@ -4835,7 +4902,6 @@
         </w:rPr>
         <w:t>TextLang</w:t>
       </w:r>
-      <w:proofErr w:type="spellEnd"/>
       <w:r>
         <w:rPr>
           <w:rFonts w:ascii="Times New Roman" w:hAnsi="Times New Roman" w:cs="Times New Roman"/>
@@ -4895,25 +4961,14 @@
         </w:rPr>
         <w:t>file</w:t>
       </w:r>
-      <w:proofErr w:type="spellStart"/>
-      <w:r>
-        <w:rPr>
-          <w:rFonts w:ascii="Times New Roman" w:hAnsi="Times New Roman" w:cs="Times New Roman"/>
-          <w:i/>
-          <w:sz w:val="28"/>
-          <w:szCs w:val="28"/>
-        </w:rPr>
-        <w:t>Recover</w:t>
-      </w:r>
-      <w:proofErr w:type="spellEnd"/>
-      <w:r>
-        <w:rPr>
-          <w:rFonts w:ascii="Times New Roman" w:hAnsi="Times New Roman" w:cs="Times New Roman"/>
-          <w:i/>
-          <w:sz w:val="28"/>
-          <w:szCs w:val="28"/>
-        </w:rPr>
-        <w:t>)</w:t>
+      <w:r>
+        <w:rPr>
+          <w:rFonts w:ascii="Times New Roman" w:hAnsi="Times New Roman" w:cs="Times New Roman"/>
+          <w:i/>
+          <w:sz w:val="28"/>
+          <w:szCs w:val="28"/>
+        </w:rPr>
+        <w:t>Recover)</w:t>
       </w:r>
       <w:r>
         <w:rPr>
@@ -5088,7 +5143,6 @@
         </w:rPr>
         <w:t xml:space="preserve">Система </w:t>
       </w:r>
-      <w:proofErr w:type="spellStart"/>
       <w:r>
         <w:rPr>
           <w:rFonts w:ascii="Times New Roman" w:hAnsi="Times New Roman" w:cs="Times New Roman"/>
@@ -5098,7 +5152,6 @@
         </w:rPr>
         <w:t>TextLang</w:t>
       </w:r>
-      <w:proofErr w:type="spellEnd"/>
       <w:r>
         <w:rPr>
           <w:rFonts w:ascii="Times New Roman" w:hAnsi="Times New Roman" w:cs="Times New Roman"/>
@@ -5149,25 +5202,14 @@
         </w:rPr>
         <w:t>file</w:t>
       </w:r>
-      <w:proofErr w:type="spellStart"/>
-      <w:r>
-        <w:rPr>
-          <w:rFonts w:ascii="Times New Roman" w:hAnsi="Times New Roman" w:cs="Times New Roman"/>
-          <w:i/>
-          <w:sz w:val="28"/>
-          <w:szCs w:val="28"/>
-        </w:rPr>
-        <w:t>Recover</w:t>
-      </w:r>
-      <w:proofErr w:type="spellEnd"/>
-      <w:r>
-        <w:rPr>
-          <w:rFonts w:ascii="Times New Roman" w:hAnsi="Times New Roman" w:cs="Times New Roman"/>
-          <w:i/>
-          <w:sz w:val="28"/>
-          <w:szCs w:val="28"/>
-        </w:rPr>
-        <w:t>)</w:t>
+      <w:r>
+        <w:rPr>
+          <w:rFonts w:ascii="Times New Roman" w:hAnsi="Times New Roman" w:cs="Times New Roman"/>
+          <w:i/>
+          <w:sz w:val="28"/>
+          <w:szCs w:val="28"/>
+        </w:rPr>
+        <w:t>Recover)</w:t>
       </w:r>
       <w:r>
         <w:rPr>
@@ -5193,7 +5235,6 @@
         </w:rPr>
         <w:t xml:space="preserve"> поле </w:t>
       </w:r>
-      <w:proofErr w:type="spellStart"/>
       <w:r>
         <w:rPr>
           <w:rFonts w:ascii="Times New Roman" w:hAnsi="Times New Roman" w:cs="Times New Roman"/>
@@ -5204,7 +5245,6 @@
         </w:rPr>
         <w:t>textField</w:t>
       </w:r>
-      <w:proofErr w:type="spellEnd"/>
       <w:r>
         <w:rPr>
           <w:rFonts w:ascii="Times New Roman" w:hAnsi="Times New Roman" w:cs="Times New Roman"/>
@@ -5386,7 +5426,6 @@
         </w:rPr>
         <w:t xml:space="preserve">Система </w:t>
       </w:r>
-      <w:proofErr w:type="spellStart"/>
       <w:r>
         <w:rPr>
           <w:rFonts w:ascii="Times New Roman" w:hAnsi="Times New Roman" w:cs="Times New Roman"/>
@@ -5396,7 +5435,6 @@
         </w:rPr>
         <w:t>TextLang</w:t>
       </w:r>
-      <w:proofErr w:type="spellEnd"/>
       <w:r>
         <w:rPr>
           <w:rFonts w:ascii="Times New Roman" w:hAnsi="Times New Roman" w:cs="Times New Roman"/>
@@ -5408,6 +5446,7 @@
       <w:r>
         <w:rPr>
           <w:rFonts w:ascii="Times New Roman" w:hAnsi="Times New Roman" w:cs="Times New Roman"/>
+          <w:i/>
           <w:sz w:val="28"/>
           <w:szCs w:val="28"/>
         </w:rPr>
@@ -5521,6 +5560,7 @@
       <w:r>
         <w:rPr>
           <w:rFonts w:ascii="Times New Roman" w:hAnsi="Times New Roman" w:cs="Times New Roman"/>
+          <w:i/>
           <w:sz w:val="28"/>
           <w:szCs w:val="28"/>
         </w:rPr>
@@ -5698,6 +5738,7 @@
           <w:sz w:val="28"/>
           <w:szCs w:val="28"/>
         </w:rPr>
+        <w:lastRenderedPageBreak/>
         <w:t xml:space="preserve">Столбчатая диаграмма </w:t>
       </w:r>
       <w:r>
@@ -6235,8 +6276,6 @@
         </w:rPr>
         <w:t>;</w:t>
       </w:r>
-      <w:bookmarkStart w:id="0" w:name="_GoBack"/>
-      <w:bookmarkEnd w:id="0"/>
     </w:p>
     <w:p>
       <w:pPr>
@@ -7389,7 +7428,7 @@
             <w:sz w:val="28"/>
             <w:szCs w:val="28"/>
           </w:rPr>
-          <w:t>7</w:t>
+          <w:t>8</w:t>
         </w:r>
         <w:r>
           <w:rPr>
@@ -7438,6 +7477,96 @@
 <file path=word/numbering.xml><?xml version="1.0" encoding="utf-8"?>
 <w:numbering xmlns:wpc="http://schemas.microsoft.com/office/word/2010/wordprocessingCanvas" xmlns:mc="http://schemas.openxmlformats.org/markup-compatibility/2006" xmlns:o="urn:schemas-microsoft-com:office:office" xmlns:r="http://schemas.openxmlformats.org/officeDocument/2006/relationships" xmlns:m="http://schemas.openxmlformats.org/officeDocument/2006/math" xmlns:v="urn:schemas-microsoft-com:vml" xmlns:wp14="http://schemas.microsoft.com/office/word/2010/wordprocessingDrawing" xmlns:wp="http://schemas.openxmlformats.org/drawingml/2006/wordprocessingDrawing" xmlns:w10="urn:schemas-microsoft-com:office:word" xmlns:w="http://schemas.openxmlformats.org/wordprocessingml/2006/main" xmlns:w14="http://schemas.microsoft.com/office/word/2010/wordml" xmlns:w15="http://schemas.microsoft.com/office/word/2012/wordml" xmlns:wpg="http://schemas.microsoft.com/office/word/2010/wordprocessingGroup" xmlns:wpi="http://schemas.microsoft.com/office/word/2010/wordprocessingInk" xmlns:wne="http://schemas.microsoft.com/office/word/2006/wordml" xmlns:wps="http://schemas.microsoft.com/office/word/2010/wordprocessingShape" mc:Ignorable="w14 w15 wp14">
   <w:abstractNum w:abstractNumId="0" w15:restartNumberingAfterBreak="0">
+    <w:nsid w:val="04C243AE"/>
+    <w:multiLevelType w:val="hybridMultilevel"/>
+    <w:tmpl w:val="445831DC"/>
+    <w:lvl w:ilvl="0" w:tplc="5B543ABE">
+      <w:start w:val="4"/>
+      <w:numFmt w:val="decimal"/>
+      <w:suff w:val="space"/>
+      <w:lvlText w:val="5.%1."/>
+      <w:lvlJc w:val="left"/>
+      <w:pPr>
+        <w:ind w:left="720" w:hanging="360"/>
+      </w:pPr>
+      <w:rPr>
+        <w:rFonts w:cs="Times New Roman" w:hint="default"/>
+      </w:rPr>
+    </w:lvl>
+    <w:lvl w:ilvl="1" w:tplc="04190019" w:tentative="1">
+      <w:start w:val="1"/>
+      <w:numFmt w:val="lowerLetter"/>
+      <w:lvlText w:val="%2."/>
+      <w:lvlJc w:val="left"/>
+      <w:pPr>
+        <w:ind w:left="1440" w:hanging="360"/>
+      </w:pPr>
+    </w:lvl>
+    <w:lvl w:ilvl="2" w:tplc="0419001B" w:tentative="1">
+      <w:start w:val="1"/>
+      <w:numFmt w:val="lowerRoman"/>
+      <w:lvlText w:val="%3."/>
+      <w:lvlJc w:val="right"/>
+      <w:pPr>
+        <w:ind w:left="2160" w:hanging="180"/>
+      </w:pPr>
+    </w:lvl>
+    <w:lvl w:ilvl="3" w:tplc="0419000F" w:tentative="1">
+      <w:start w:val="1"/>
+      <w:numFmt w:val="decimal"/>
+      <w:lvlText w:val="%4."/>
+      <w:lvlJc w:val="left"/>
+      <w:pPr>
+        <w:ind w:left="2880" w:hanging="360"/>
+      </w:pPr>
+    </w:lvl>
+    <w:lvl w:ilvl="4" w:tplc="04190019" w:tentative="1">
+      <w:start w:val="1"/>
+      <w:numFmt w:val="lowerLetter"/>
+      <w:lvlText w:val="%5."/>
+      <w:lvlJc w:val="left"/>
+      <w:pPr>
+        <w:ind w:left="3600" w:hanging="360"/>
+      </w:pPr>
+    </w:lvl>
+    <w:lvl w:ilvl="5" w:tplc="0419001B" w:tentative="1">
+      <w:start w:val="1"/>
+      <w:numFmt w:val="lowerRoman"/>
+      <w:lvlText w:val="%6."/>
+      <w:lvlJc w:val="right"/>
+      <w:pPr>
+        <w:ind w:left="4320" w:hanging="180"/>
+      </w:pPr>
+    </w:lvl>
+    <w:lvl w:ilvl="6" w:tplc="0419000F" w:tentative="1">
+      <w:start w:val="1"/>
+      <w:numFmt w:val="decimal"/>
+      <w:lvlText w:val="%7."/>
+      <w:lvlJc w:val="left"/>
+      <w:pPr>
+        <w:ind w:left="5040" w:hanging="360"/>
+      </w:pPr>
+    </w:lvl>
+    <w:lvl w:ilvl="7" w:tplc="04190019" w:tentative="1">
+      <w:start w:val="1"/>
+      <w:numFmt w:val="lowerLetter"/>
+      <w:lvlText w:val="%8."/>
+      <w:lvlJc w:val="left"/>
+      <w:pPr>
+        <w:ind w:left="5760" w:hanging="360"/>
+      </w:pPr>
+    </w:lvl>
+    <w:lvl w:ilvl="8" w:tplc="0419001B" w:tentative="1">
+      <w:start w:val="1"/>
+      <w:numFmt w:val="lowerRoman"/>
+      <w:lvlText w:val="%9."/>
+      <w:lvlJc w:val="right"/>
+      <w:pPr>
+        <w:ind w:left="6480" w:hanging="180"/>
+      </w:pPr>
+    </w:lvl>
+  </w:abstractNum>
+  <w:abstractNum w:abstractNumId="1" w15:restartNumberingAfterBreak="0">
     <w:nsid w:val="056E713E"/>
     <w:multiLevelType w:val="hybridMultilevel"/>
     <w:tmpl w:val="97A64B3C"/>
@@ -7527,15 +7656,15 @@
       </w:pPr>
     </w:lvl>
   </w:abstractNum>
-  <w:abstractNum w:abstractNumId="1" w15:restartNumberingAfterBreak="0">
+  <w:abstractNum w:abstractNumId="2" w15:restartNumberingAfterBreak="0">
     <w:nsid w:val="067A37D0"/>
     <w:multiLevelType w:val="hybridMultilevel"/>
-    <w:tmpl w:val="337C97B0"/>
-    <w:lvl w:ilvl="0" w:tplc="2A00AE3E">
+    <w:tmpl w:val="DBACD130"/>
+    <w:lvl w:ilvl="0" w:tplc="DC38EEEE">
       <w:start w:val="1"/>
       <w:numFmt w:val="decimal"/>
       <w:suff w:val="space"/>
-      <w:lvlText w:val="5.2.%1."/>
+      <w:lvlText w:val="5.3.%1."/>
       <w:lvlJc w:val="left"/>
       <w:pPr>
         <w:ind w:left="720" w:hanging="360"/>
@@ -7617,7 +7746,7 @@
       </w:pPr>
     </w:lvl>
   </w:abstractNum>
-  <w:abstractNum w:abstractNumId="2" w15:restartNumberingAfterBreak="0">
+  <w:abstractNum w:abstractNumId="3" w15:restartNumberingAfterBreak="0">
     <w:nsid w:val="07742D2F"/>
     <w:multiLevelType w:val="hybridMultilevel"/>
     <w:tmpl w:val="486248BC"/>
@@ -7707,7 +7836,7 @@
       </w:pPr>
     </w:lvl>
   </w:abstractNum>
-  <w:abstractNum w:abstractNumId="3" w15:restartNumberingAfterBreak="0">
+  <w:abstractNum w:abstractNumId="4" w15:restartNumberingAfterBreak="0">
     <w:nsid w:val="0950052F"/>
     <w:multiLevelType w:val="hybridMultilevel"/>
     <w:tmpl w:val="026C2AC6"/>
@@ -7796,7 +7925,7 @@
       </w:pPr>
     </w:lvl>
   </w:abstractNum>
-  <w:abstractNum w:abstractNumId="4" w15:restartNumberingAfterBreak="0">
+  <w:abstractNum w:abstractNumId="5" w15:restartNumberingAfterBreak="0">
     <w:nsid w:val="0B63090B"/>
     <w:multiLevelType w:val="hybridMultilevel"/>
     <w:tmpl w:val="BBE0FC9A"/>
@@ -7887,7 +8016,7 @@
       </w:pPr>
     </w:lvl>
   </w:abstractNum>
-  <w:abstractNum w:abstractNumId="5" w15:restartNumberingAfterBreak="0">
+  <w:abstractNum w:abstractNumId="6" w15:restartNumberingAfterBreak="0">
     <w:nsid w:val="13EA3250"/>
     <w:multiLevelType w:val="hybridMultilevel"/>
     <w:tmpl w:val="EAC8ACD2"/>
@@ -7977,7 +8106,7 @@
       </w:pPr>
     </w:lvl>
   </w:abstractNum>
-  <w:abstractNum w:abstractNumId="6" w15:restartNumberingAfterBreak="0">
+  <w:abstractNum w:abstractNumId="7" w15:restartNumberingAfterBreak="0">
     <w:nsid w:val="141F2E97"/>
     <w:multiLevelType w:val="hybridMultilevel"/>
     <w:tmpl w:val="30021576"/>
@@ -8066,7 +8195,7 @@
       </w:pPr>
     </w:lvl>
   </w:abstractNum>
-  <w:abstractNum w:abstractNumId="7" w15:restartNumberingAfterBreak="0">
+  <w:abstractNum w:abstractNumId="8" w15:restartNumberingAfterBreak="0">
     <w:nsid w:val="16667728"/>
     <w:multiLevelType w:val="hybridMultilevel"/>
     <w:tmpl w:val="58DA1B54"/>
@@ -8156,7 +8285,7 @@
       </w:pPr>
     </w:lvl>
   </w:abstractNum>
-  <w:abstractNum w:abstractNumId="8" w15:restartNumberingAfterBreak="0">
+  <w:abstractNum w:abstractNumId="9" w15:restartNumberingAfterBreak="0">
     <w:nsid w:val="17FB254E"/>
     <w:multiLevelType w:val="hybridMultilevel"/>
     <w:tmpl w:val="44306F0E"/>
@@ -8246,7 +8375,7 @@
       </w:pPr>
     </w:lvl>
   </w:abstractNum>
-  <w:abstractNum w:abstractNumId="9" w15:restartNumberingAfterBreak="0">
+  <w:abstractNum w:abstractNumId="10" w15:restartNumberingAfterBreak="0">
     <w:nsid w:val="1C285E3F"/>
     <w:multiLevelType w:val="hybridMultilevel"/>
     <w:tmpl w:val="D8FA8CFC"/>
@@ -8339,7 +8468,7 @@
       </w:pPr>
     </w:lvl>
   </w:abstractNum>
-  <w:abstractNum w:abstractNumId="10" w15:restartNumberingAfterBreak="0">
+  <w:abstractNum w:abstractNumId="11" w15:restartNumberingAfterBreak="0">
     <w:nsid w:val="1E6C4F70"/>
     <w:multiLevelType w:val="hybridMultilevel"/>
     <w:tmpl w:val="81EEEF72"/>
@@ -8429,7 +8558,7 @@
       </w:pPr>
     </w:lvl>
   </w:abstractNum>
-  <w:abstractNum w:abstractNumId="11" w15:restartNumberingAfterBreak="0">
+  <w:abstractNum w:abstractNumId="12" w15:restartNumberingAfterBreak="0">
     <w:nsid w:val="1EC068D4"/>
     <w:multiLevelType w:val="hybridMultilevel"/>
     <w:tmpl w:val="1A5A3D6C"/>
@@ -8520,7 +8649,97 @@
       </w:pPr>
     </w:lvl>
   </w:abstractNum>
-  <w:abstractNum w:abstractNumId="12" w15:restartNumberingAfterBreak="0">
+  <w:abstractNum w:abstractNumId="13" w15:restartNumberingAfterBreak="0">
+    <w:nsid w:val="1ECD59B2"/>
+    <w:multiLevelType w:val="hybridMultilevel"/>
+    <w:tmpl w:val="885CD40E"/>
+    <w:lvl w:ilvl="0" w:tplc="35E85AE4">
+      <w:start w:val="5"/>
+      <w:numFmt w:val="decimal"/>
+      <w:suff w:val="space"/>
+      <w:lvlText w:val="5.%1."/>
+      <w:lvlJc w:val="left"/>
+      <w:pPr>
+        <w:ind w:left="720" w:hanging="360"/>
+      </w:pPr>
+      <w:rPr>
+        <w:rFonts w:cs="Times New Roman" w:hint="default"/>
+      </w:rPr>
+    </w:lvl>
+    <w:lvl w:ilvl="1" w:tplc="04190019" w:tentative="1">
+      <w:start w:val="1"/>
+      <w:numFmt w:val="lowerLetter"/>
+      <w:lvlText w:val="%2."/>
+      <w:lvlJc w:val="left"/>
+      <w:pPr>
+        <w:ind w:left="1440" w:hanging="360"/>
+      </w:pPr>
+    </w:lvl>
+    <w:lvl w:ilvl="2" w:tplc="0419001B" w:tentative="1">
+      <w:start w:val="1"/>
+      <w:numFmt w:val="lowerRoman"/>
+      <w:lvlText w:val="%3."/>
+      <w:lvlJc w:val="right"/>
+      <w:pPr>
+        <w:ind w:left="2160" w:hanging="180"/>
+      </w:pPr>
+    </w:lvl>
+    <w:lvl w:ilvl="3" w:tplc="0419000F" w:tentative="1">
+      <w:start w:val="1"/>
+      <w:numFmt w:val="decimal"/>
+      <w:lvlText w:val="%4."/>
+      <w:lvlJc w:val="left"/>
+      <w:pPr>
+        <w:ind w:left="2880" w:hanging="360"/>
+      </w:pPr>
+    </w:lvl>
+    <w:lvl w:ilvl="4" w:tplc="04190019" w:tentative="1">
+      <w:start w:val="1"/>
+      <w:numFmt w:val="lowerLetter"/>
+      <w:lvlText w:val="%5."/>
+      <w:lvlJc w:val="left"/>
+      <w:pPr>
+        <w:ind w:left="3600" w:hanging="360"/>
+      </w:pPr>
+    </w:lvl>
+    <w:lvl w:ilvl="5" w:tplc="0419001B" w:tentative="1">
+      <w:start w:val="1"/>
+      <w:numFmt w:val="lowerRoman"/>
+      <w:lvlText w:val="%6."/>
+      <w:lvlJc w:val="right"/>
+      <w:pPr>
+        <w:ind w:left="4320" w:hanging="180"/>
+      </w:pPr>
+    </w:lvl>
+    <w:lvl w:ilvl="6" w:tplc="0419000F" w:tentative="1">
+      <w:start w:val="1"/>
+      <w:numFmt w:val="decimal"/>
+      <w:lvlText w:val="%7."/>
+      <w:lvlJc w:val="left"/>
+      <w:pPr>
+        <w:ind w:left="5040" w:hanging="360"/>
+      </w:pPr>
+    </w:lvl>
+    <w:lvl w:ilvl="7" w:tplc="04190019" w:tentative="1">
+      <w:start w:val="1"/>
+      <w:numFmt w:val="lowerLetter"/>
+      <w:lvlText w:val="%8."/>
+      <w:lvlJc w:val="left"/>
+      <w:pPr>
+        <w:ind w:left="5760" w:hanging="360"/>
+      </w:pPr>
+    </w:lvl>
+    <w:lvl w:ilvl="8" w:tplc="0419001B" w:tentative="1">
+      <w:start w:val="1"/>
+      <w:numFmt w:val="lowerRoman"/>
+      <w:lvlText w:val="%9."/>
+      <w:lvlJc w:val="right"/>
+      <w:pPr>
+        <w:ind w:left="6480" w:hanging="180"/>
+      </w:pPr>
+    </w:lvl>
+  </w:abstractNum>
+  <w:abstractNum w:abstractNumId="14" w15:restartNumberingAfterBreak="0">
     <w:nsid w:val="285156FA"/>
     <w:multiLevelType w:val="hybridMultilevel"/>
     <w:tmpl w:val="0E7C2C4C"/>
@@ -8611,7 +8830,7 @@
       </w:pPr>
     </w:lvl>
   </w:abstractNum>
-  <w:abstractNum w:abstractNumId="13" w15:restartNumberingAfterBreak="0">
+  <w:abstractNum w:abstractNumId="15" w15:restartNumberingAfterBreak="0">
     <w:nsid w:val="28835CF8"/>
     <w:multiLevelType w:val="hybridMultilevel"/>
     <w:tmpl w:val="0868DA22"/>
@@ -8725,7 +8944,7 @@
       </w:rPr>
     </w:lvl>
   </w:abstractNum>
-  <w:abstractNum w:abstractNumId="14" w15:restartNumberingAfterBreak="0">
+  <w:abstractNum w:abstractNumId="16" w15:restartNumberingAfterBreak="0">
     <w:nsid w:val="2D537241"/>
     <w:multiLevelType w:val="hybridMultilevel"/>
     <w:tmpl w:val="3A1835E0"/>
@@ -8815,7 +9034,7 @@
       </w:pPr>
     </w:lvl>
   </w:abstractNum>
-  <w:abstractNum w:abstractNumId="15" w15:restartNumberingAfterBreak="0">
+  <w:abstractNum w:abstractNumId="17" w15:restartNumberingAfterBreak="0">
     <w:nsid w:val="320068D2"/>
     <w:multiLevelType w:val="hybridMultilevel"/>
     <w:tmpl w:val="B6D24B66"/>
@@ -8906,7 +9125,7 @@
       </w:pPr>
     </w:lvl>
   </w:abstractNum>
-  <w:abstractNum w:abstractNumId="16" w15:restartNumberingAfterBreak="0">
+  <w:abstractNum w:abstractNumId="18" w15:restartNumberingAfterBreak="0">
     <w:nsid w:val="3A4B1611"/>
     <w:multiLevelType w:val="hybridMultilevel"/>
     <w:tmpl w:val="ADD6983A"/>
@@ -8996,7 +9215,7 @@
       </w:pPr>
     </w:lvl>
   </w:abstractNum>
-  <w:abstractNum w:abstractNumId="17" w15:restartNumberingAfterBreak="0">
+  <w:abstractNum w:abstractNumId="19" w15:restartNumberingAfterBreak="0">
     <w:nsid w:val="3B294EEB"/>
     <w:multiLevelType w:val="hybridMultilevel"/>
     <w:tmpl w:val="1EE807F2"/>
@@ -9086,7 +9305,7 @@
       </w:pPr>
     </w:lvl>
   </w:abstractNum>
-  <w:abstractNum w:abstractNumId="18" w15:restartNumberingAfterBreak="0">
+  <w:abstractNum w:abstractNumId="20" w15:restartNumberingAfterBreak="0">
     <w:nsid w:val="3C7C1794"/>
     <w:multiLevelType w:val="hybridMultilevel"/>
     <w:tmpl w:val="157A3C7C"/>
@@ -9176,7 +9395,7 @@
       </w:pPr>
     </w:lvl>
   </w:abstractNum>
-  <w:abstractNum w:abstractNumId="19" w15:restartNumberingAfterBreak="0">
+  <w:abstractNum w:abstractNumId="21" w15:restartNumberingAfterBreak="0">
     <w:nsid w:val="3E976129"/>
     <w:multiLevelType w:val="hybridMultilevel"/>
     <w:tmpl w:val="CA968C0A"/>
@@ -9266,7 +9485,7 @@
       </w:pPr>
     </w:lvl>
   </w:abstractNum>
-  <w:abstractNum w:abstractNumId="20" w15:restartNumberingAfterBreak="0">
+  <w:abstractNum w:abstractNumId="22" w15:restartNumberingAfterBreak="0">
     <w:nsid w:val="45F925F2"/>
     <w:multiLevelType w:val="hybridMultilevel"/>
     <w:tmpl w:val="CC8472AE"/>
@@ -9356,7 +9575,7 @@
       </w:pPr>
     </w:lvl>
   </w:abstractNum>
-  <w:abstractNum w:abstractNumId="21" w15:restartNumberingAfterBreak="0">
+  <w:abstractNum w:abstractNumId="23" w15:restartNumberingAfterBreak="0">
     <w:nsid w:val="46E32510"/>
     <w:multiLevelType w:val="hybridMultilevel"/>
     <w:tmpl w:val="37AE9CE6"/>
@@ -9447,7 +9666,7 @@
       </w:pPr>
     </w:lvl>
   </w:abstractNum>
-  <w:abstractNum w:abstractNumId="22" w15:restartNumberingAfterBreak="0">
+  <w:abstractNum w:abstractNumId="24" w15:restartNumberingAfterBreak="0">
     <w:nsid w:val="4A6132C4"/>
     <w:multiLevelType w:val="hybridMultilevel"/>
     <w:tmpl w:val="9058F486"/>
@@ -9537,7 +9756,7 @@
       </w:pPr>
     </w:lvl>
   </w:abstractNum>
-  <w:abstractNum w:abstractNumId="23" w15:restartNumberingAfterBreak="0">
+  <w:abstractNum w:abstractNumId="25" w15:restartNumberingAfterBreak="0">
     <w:nsid w:val="4D8814C3"/>
     <w:multiLevelType w:val="hybridMultilevel"/>
     <w:tmpl w:val="4C54A960"/>
@@ -9627,15 +9846,15 @@
       </w:pPr>
     </w:lvl>
   </w:abstractNum>
-  <w:abstractNum w:abstractNumId="24" w15:restartNumberingAfterBreak="0">
+  <w:abstractNum w:abstractNumId="26" w15:restartNumberingAfterBreak="0">
     <w:nsid w:val="54766A17"/>
     <w:multiLevelType w:val="hybridMultilevel"/>
-    <w:tmpl w:val="33861A18"/>
-    <w:lvl w:ilvl="0" w:tplc="D1D2FD76">
+    <w:tmpl w:val="C8BA0D20"/>
+    <w:lvl w:ilvl="0" w:tplc="4BF456D0">
       <w:start w:val="1"/>
       <w:numFmt w:val="decimal"/>
       <w:suff w:val="space"/>
-      <w:lvlText w:val="5.3.%1."/>
+      <w:lvlText w:val="5.4.%1."/>
       <w:lvlJc w:val="left"/>
       <w:pPr>
         <w:ind w:left="720" w:hanging="360"/>
@@ -9717,7 +9936,7 @@
       </w:pPr>
     </w:lvl>
   </w:abstractNum>
-  <w:abstractNum w:abstractNumId="25" w15:restartNumberingAfterBreak="0">
+  <w:abstractNum w:abstractNumId="27" w15:restartNumberingAfterBreak="0">
     <w:nsid w:val="58C66D4E"/>
     <w:multiLevelType w:val="hybridMultilevel"/>
     <w:tmpl w:val="B04490D8"/>
@@ -9807,7 +10026,7 @@
       </w:pPr>
     </w:lvl>
   </w:abstractNum>
-  <w:abstractNum w:abstractNumId="26" w15:restartNumberingAfterBreak="0">
+  <w:abstractNum w:abstractNumId="28" w15:restartNumberingAfterBreak="0">
     <w:nsid w:val="5F157E1B"/>
     <w:multiLevelType w:val="hybridMultilevel"/>
     <w:tmpl w:val="26D65288"/>
@@ -9897,7 +10116,7 @@
       </w:pPr>
     </w:lvl>
   </w:abstractNum>
-  <w:abstractNum w:abstractNumId="27" w15:restartNumberingAfterBreak="0">
+  <w:abstractNum w:abstractNumId="29" w15:restartNumberingAfterBreak="0">
     <w:nsid w:val="61427545"/>
     <w:multiLevelType w:val="hybridMultilevel"/>
     <w:tmpl w:val="D2049DC2"/>
@@ -9987,7 +10206,7 @@
       </w:pPr>
     </w:lvl>
   </w:abstractNum>
-  <w:abstractNum w:abstractNumId="28" w15:restartNumberingAfterBreak="0">
+  <w:abstractNum w:abstractNumId="30" w15:restartNumberingAfterBreak="0">
     <w:nsid w:val="62866F20"/>
     <w:multiLevelType w:val="hybridMultilevel"/>
     <w:tmpl w:val="395497A2"/>
@@ -10077,7 +10296,7 @@
       </w:pPr>
     </w:lvl>
   </w:abstractNum>
-  <w:abstractNum w:abstractNumId="29" w15:restartNumberingAfterBreak="0">
+  <w:abstractNum w:abstractNumId="31" w15:restartNumberingAfterBreak="0">
     <w:nsid w:val="678D6436"/>
     <w:multiLevelType w:val="hybridMultilevel"/>
     <w:tmpl w:val="7A9C35B2"/>
@@ -10167,7 +10386,7 @@
       </w:pPr>
     </w:lvl>
   </w:abstractNum>
-  <w:abstractNum w:abstractNumId="30" w15:restartNumberingAfterBreak="0">
+  <w:abstractNum w:abstractNumId="32" w15:restartNumberingAfterBreak="0">
     <w:nsid w:val="6B7544D7"/>
     <w:multiLevelType w:val="hybridMultilevel"/>
     <w:tmpl w:val="6FA473B4"/>
@@ -10257,7 +10476,7 @@
       </w:pPr>
     </w:lvl>
   </w:abstractNum>
-  <w:abstractNum w:abstractNumId="31" w15:restartNumberingAfterBreak="0">
+  <w:abstractNum w:abstractNumId="33" w15:restartNumberingAfterBreak="0">
     <w:nsid w:val="7014109A"/>
     <w:multiLevelType w:val="hybridMultilevel"/>
     <w:tmpl w:val="39388E7C"/>
@@ -10347,7 +10566,7 @@
       </w:pPr>
     </w:lvl>
   </w:abstractNum>
-  <w:abstractNum w:abstractNumId="32" w15:restartNumberingAfterBreak="0">
+  <w:abstractNum w:abstractNumId="34" w15:restartNumberingAfterBreak="0">
     <w:nsid w:val="713F4DC5"/>
     <w:multiLevelType w:val="hybridMultilevel"/>
     <w:tmpl w:val="6E2E335E"/>
@@ -10437,7 +10656,7 @@
       </w:pPr>
     </w:lvl>
   </w:abstractNum>
-  <w:abstractNum w:abstractNumId="33" w15:restartNumberingAfterBreak="0">
+  <w:abstractNum w:abstractNumId="35" w15:restartNumberingAfterBreak="0">
     <w:nsid w:val="729D4912"/>
     <w:multiLevelType w:val="hybridMultilevel"/>
     <w:tmpl w:val="CE227E6A"/>
@@ -10527,7 +10746,7 @@
       </w:pPr>
     </w:lvl>
   </w:abstractNum>
-  <w:abstractNum w:abstractNumId="34" w15:restartNumberingAfterBreak="0">
+  <w:abstractNum w:abstractNumId="36" w15:restartNumberingAfterBreak="0">
     <w:nsid w:val="75B26C67"/>
     <w:multiLevelType w:val="hybridMultilevel"/>
     <w:tmpl w:val="9BB4C9E2"/>
@@ -10617,7 +10836,7 @@
       </w:pPr>
     </w:lvl>
   </w:abstractNum>
-  <w:abstractNum w:abstractNumId="35" w15:restartNumberingAfterBreak="0">
+  <w:abstractNum w:abstractNumId="37" w15:restartNumberingAfterBreak="0">
     <w:nsid w:val="7D3E10D1"/>
     <w:multiLevelType w:val="hybridMultilevel"/>
     <w:tmpl w:val="A76C4CB6"/>
@@ -10707,7 +10926,7 @@
       </w:pPr>
     </w:lvl>
   </w:abstractNum>
-  <w:abstractNum w:abstractNumId="36" w15:restartNumberingAfterBreak="0">
+  <w:abstractNum w:abstractNumId="38" w15:restartNumberingAfterBreak="0">
     <w:nsid w:val="7F855300"/>
     <w:multiLevelType w:val="hybridMultilevel"/>
     <w:tmpl w:val="BFCA2F26"/>
@@ -10798,40 +11017,40 @@
     </w:lvl>
   </w:abstractNum>
   <w:num w:numId="1">
-    <w:abstractNumId w:val="13"/>
+    <w:abstractNumId w:val="15"/>
   </w:num>
   <w:num w:numId="2">
-    <w:abstractNumId w:val="34"/>
+    <w:abstractNumId w:val="36"/>
   </w:num>
   <w:num w:numId="3">
-    <w:abstractNumId w:val="25"/>
+    <w:abstractNumId w:val="27"/>
   </w:num>
   <w:num w:numId="4">
-    <w:abstractNumId w:val="4"/>
+    <w:abstractNumId w:val="5"/>
   </w:num>
   <w:num w:numId="5">
-    <w:abstractNumId w:val="19"/>
+    <w:abstractNumId w:val="21"/>
   </w:num>
   <w:num w:numId="6">
+    <w:abstractNumId w:val="22"/>
+  </w:num>
+  <w:num w:numId="7">
+    <w:abstractNumId w:val="33"/>
+  </w:num>
+  <w:num w:numId="8">
+    <w:abstractNumId w:val="8"/>
+  </w:num>
+  <w:num w:numId="9">
+    <w:abstractNumId w:val="14"/>
+  </w:num>
+  <w:num w:numId="10">
     <w:abstractNumId w:val="20"/>
   </w:num>
-  <w:num w:numId="7">
-    <w:abstractNumId w:val="31"/>
-  </w:num>
-  <w:num w:numId="8">
-    <w:abstractNumId w:val="7"/>
-  </w:num>
-  <w:num w:numId="9">
-    <w:abstractNumId w:val="12"/>
-  </w:num>
-  <w:num w:numId="10">
-    <w:abstractNumId w:val="18"/>
-  </w:num>
   <w:num w:numId="11">
-    <w:abstractNumId w:val="14"/>
+    <w:abstractNumId w:val="16"/>
   </w:num>
   <w:num w:numId="12">
-    <w:abstractNumId w:val="14"/>
+    <w:abstractNumId w:val="16"/>
     <w:lvlOverride w:ilvl="0">
       <w:lvl w:ilvl="0" w:tplc="0AA00A22">
         <w:start w:val="1"/>
@@ -10937,82 +11156,88 @@
     </w:lvlOverride>
   </w:num>
   <w:num w:numId="13">
-    <w:abstractNumId w:val="21"/>
+    <w:abstractNumId w:val="23"/>
   </w:num>
   <w:num w:numId="14">
+    <w:abstractNumId w:val="1"/>
+  </w:num>
+  <w:num w:numId="15">
+    <w:abstractNumId w:val="17"/>
+  </w:num>
+  <w:num w:numId="16">
+    <w:abstractNumId w:val="9"/>
+  </w:num>
+  <w:num w:numId="17">
+    <w:abstractNumId w:val="18"/>
+  </w:num>
+  <w:num w:numId="18">
+    <w:abstractNumId w:val="28"/>
+  </w:num>
+  <w:num w:numId="19">
+    <w:abstractNumId w:val="34"/>
+  </w:num>
+  <w:num w:numId="20">
+    <w:abstractNumId w:val="25"/>
+  </w:num>
+  <w:num w:numId="21">
+    <w:abstractNumId w:val="35"/>
+  </w:num>
+  <w:num w:numId="22">
+    <w:abstractNumId w:val="10"/>
+  </w:num>
+  <w:num w:numId="23">
+    <w:abstractNumId w:val="12"/>
+  </w:num>
+  <w:num w:numId="24">
+    <w:abstractNumId w:val="2"/>
+  </w:num>
+  <w:num w:numId="25">
+    <w:abstractNumId w:val="37"/>
+  </w:num>
+  <w:num w:numId="26">
+    <w:abstractNumId w:val="3"/>
+  </w:num>
+  <w:num w:numId="27">
+    <w:abstractNumId w:val="32"/>
+  </w:num>
+  <w:num w:numId="28">
+    <w:abstractNumId w:val="11"/>
+  </w:num>
+  <w:num w:numId="29">
+    <w:abstractNumId w:val="26"/>
+  </w:num>
+  <w:num w:numId="30">
+    <w:abstractNumId w:val="19"/>
+  </w:num>
+  <w:num w:numId="31">
+    <w:abstractNumId w:val="38"/>
+  </w:num>
+  <w:num w:numId="32">
+    <w:abstractNumId w:val="29"/>
+  </w:num>
+  <w:num w:numId="33">
+    <w:abstractNumId w:val="31"/>
+  </w:num>
+  <w:num w:numId="34">
+    <w:abstractNumId w:val="6"/>
+  </w:num>
+  <w:num w:numId="35">
+    <w:abstractNumId w:val="4"/>
+  </w:num>
+  <w:num w:numId="36">
+    <w:abstractNumId w:val="24"/>
+  </w:num>
+  <w:num w:numId="37">
+    <w:abstractNumId w:val="7"/>
+  </w:num>
+  <w:num w:numId="38">
+    <w:abstractNumId w:val="30"/>
+  </w:num>
+  <w:num w:numId="39">
     <w:abstractNumId w:val="0"/>
   </w:num>
-  <w:num w:numId="15">
-    <w:abstractNumId w:val="15"/>
-  </w:num>
-  <w:num w:numId="16">
-    <w:abstractNumId w:val="8"/>
-  </w:num>
-  <w:num w:numId="17">
-    <w:abstractNumId w:val="16"/>
-  </w:num>
-  <w:num w:numId="18">
-    <w:abstractNumId w:val="26"/>
-  </w:num>
-  <w:num w:numId="19">
-    <w:abstractNumId w:val="32"/>
-  </w:num>
-  <w:num w:numId="20">
-    <w:abstractNumId w:val="23"/>
-  </w:num>
-  <w:num w:numId="21">
-    <w:abstractNumId w:val="33"/>
-  </w:num>
-  <w:num w:numId="22">
-    <w:abstractNumId w:val="9"/>
-  </w:num>
-  <w:num w:numId="23">
-    <w:abstractNumId w:val="11"/>
-  </w:num>
-  <w:num w:numId="24">
-    <w:abstractNumId w:val="1"/>
-  </w:num>
-  <w:num w:numId="25">
-    <w:abstractNumId w:val="35"/>
-  </w:num>
-  <w:num w:numId="26">
-    <w:abstractNumId w:val="2"/>
-  </w:num>
-  <w:num w:numId="27">
-    <w:abstractNumId w:val="30"/>
-  </w:num>
-  <w:num w:numId="28">
-    <w:abstractNumId w:val="10"/>
-  </w:num>
-  <w:num w:numId="29">
-    <w:abstractNumId w:val="24"/>
-  </w:num>
-  <w:num w:numId="30">
-    <w:abstractNumId w:val="17"/>
-  </w:num>
-  <w:num w:numId="31">
-    <w:abstractNumId w:val="36"/>
-  </w:num>
-  <w:num w:numId="32">
-    <w:abstractNumId w:val="27"/>
-  </w:num>
-  <w:num w:numId="33">
-    <w:abstractNumId w:val="29"/>
-  </w:num>
-  <w:num w:numId="34">
-    <w:abstractNumId w:val="5"/>
-  </w:num>
-  <w:num w:numId="35">
-    <w:abstractNumId w:val="3"/>
-  </w:num>
-  <w:num w:numId="36">
-    <w:abstractNumId w:val="22"/>
-  </w:num>
-  <w:num w:numId="37">
-    <w:abstractNumId w:val="6"/>
-  </w:num>
-  <w:num w:numId="38">
-    <w:abstractNumId w:val="28"/>
+  <w:num w:numId="40">
+    <w:abstractNumId w:val="13"/>
   </w:num>
   <w:numIdMacAtCleanup w:val="34"/>
 </w:numbering>

</xml_diff>